<commit_message>
Formulario grande y Practica DAW
</commit_message>
<xml_diff>
--- a/DAW/UD1/hostVirtual_mint_joel.docx
+++ b/DAW/UD1/hostVirtual_mint_joel.docx
@@ -4,13 +4,6 @@
   <w:body>
     <w:sdt>
       <w:sdtPr>
-        <w:id w:val="-790514464"/>
-        <w:docPartObj>
-          <w:docPartGallery w:val="Cover Pages"/>
-          <w:docPartUnique/>
-        </w:docPartObj>
-      </w:sdtPr>
-      <w:sdtEndPr>
         <w:rPr>
           <w:rFonts w:eastAsiaTheme="minorHAnsi"/>
           <w:kern w:val="2"/>
@@ -19,7 +12,12 @@
           <w:lang w:eastAsia="en-US"/>
           <w14:ligatures w14:val="standardContextual"/>
         </w:rPr>
-      </w:sdtEndPr>
+        <w:id w:val="-790514464"/>
+        <w:docPartObj>
+          <w:docPartGallery w:val="Cover Pages"/>
+          <w:docPartUnique/>
+        </w:docPartObj>
+      </w:sdtPr>
       <w:sdtContent>
         <w:p>
           <w:pPr>
@@ -4213,10 +4211,7 @@
         <w:t xml:space="preserve">Para ello utilizaremos el comando $ </w:t>
       </w:r>
       <w:r>
-        <w:t xml:space="preserve"> </w:t>
-      </w:r>
-      <w:r>
-        <w:t>mkdir -p /var/www/html/nombre-de-dominio/public_html</w:t>
+        <w:t xml:space="preserve"> mkdir -p /var/www/html/nombre-de-dominio/public_html</w:t>
       </w:r>
     </w:p>
     <w:p>
@@ -4618,6 +4613,54 @@
                     <a:xfrm>
                       <a:off x="0" y="0"/>
                       <a:ext cx="5400040" cy="3855085"/>
+                    </a:xfrm>
+                    <a:prstGeom prst="rect">
+                      <a:avLst/>
+                    </a:prstGeom>
+                  </pic:spPr>
+                </pic:pic>
+              </a:graphicData>
+            </a:graphic>
+          </wp:inline>
+        </w:drawing>
+      </w:r>
+    </w:p>
+    <w:p>
+      <w:r>
+        <w:lastRenderedPageBreak/>
+        <w:t>Una vez hecho ya podremos acceder desde el navegador a nuestra web empleados.es</w:t>
+      </w:r>
+    </w:p>
+    <w:p>
+      <w:r>
+        <w:rPr>
+          <w:noProof/>
+        </w:rPr>
+        <w:drawing>
+          <wp:inline distT="0" distB="0" distL="0" distR="0" wp14:anchorId="746ADD16" wp14:editId="3269D6DE">
+            <wp:extent cx="5400040" cy="2924810"/>
+            <wp:effectExtent l="0" t="0" r="0" b="8890"/>
+            <wp:docPr id="1039100683" name="Imagen 1" descr="Interfaz de usuario gráfica, Texto, Aplicación, Correo electrónico&#10;&#10;Descripción generada automáticamente"/>
+            <wp:cNvGraphicFramePr>
+              <a:graphicFrameLocks xmlns:a="http://schemas.openxmlformats.org/drawingml/2006/main" noChangeAspect="1"/>
+            </wp:cNvGraphicFramePr>
+            <a:graphic xmlns:a="http://schemas.openxmlformats.org/drawingml/2006/main">
+              <a:graphicData uri="http://schemas.openxmlformats.org/drawingml/2006/picture">
+                <pic:pic xmlns:pic="http://schemas.openxmlformats.org/drawingml/2006/picture">
+                  <pic:nvPicPr>
+                    <pic:cNvPr id="1039100683" name="Imagen 1" descr="Interfaz de usuario gráfica, Texto, Aplicación, Correo electrónico&#10;&#10;Descripción generada automáticamente"/>
+                    <pic:cNvPicPr/>
+                  </pic:nvPicPr>
+                  <pic:blipFill>
+                    <a:blip r:embed="rId16"/>
+                    <a:stretch>
+                      <a:fillRect/>
+                    </a:stretch>
+                  </pic:blipFill>
+                  <pic:spPr>
+                    <a:xfrm>
+                      <a:off x="0" y="0"/>
+                      <a:ext cx="5400040" cy="2924810"/>
                     </a:xfrm>
                     <a:prstGeom prst="rect">
                       <a:avLst/>
@@ -5483,6 +5526,7 @@
   <w:style w:type="character" w:default="1" w:styleId="Fuentedeprrafopredeter">
     <w:name w:val="Default Paragraph Font"/>
     <w:uiPriority w:val="1"/>
+    <w:semiHidden/>
     <w:unhideWhenUsed/>
   </w:style>
   <w:style w:type="table" w:default="1" w:styleId="Tablanormal">

</xml_diff>